<commit_message>
Development Plan Version 2.1 : Updated the Final Release Date.
</commit_message>
<xml_diff>
--- a/Documents/Development Plan/Development Plan 2.1.docx
+++ b/Documents/Development Plan/Development Plan 2.1.docx
@@ -482,7 +482,21 @@
         <w:rPr>
           <w:rFonts w:ascii="Times New Roman" w:hAnsi="Times New Roman" w:cs="Times New Roman"/>
         </w:rPr>
-        <w:t xml:space="preserve">Steven Gantz </w:t>
+        <w:t xml:space="preserve">Steven </w:t>
+      </w:r>
+      <w:proofErr w:type="spellStart"/>
+      <w:r>
+        <w:rPr>
+          <w:rFonts w:ascii="Times New Roman" w:hAnsi="Times New Roman" w:cs="Times New Roman"/>
+        </w:rPr>
+        <w:t>Gantz</w:t>
+      </w:r>
+      <w:proofErr w:type="spellEnd"/>
+      <w:r>
+        <w:rPr>
+          <w:rFonts w:ascii="Times New Roman" w:hAnsi="Times New Roman" w:cs="Times New Roman"/>
+        </w:rPr>
+        <w:t xml:space="preserve"> </w:t>
       </w:r>
       <w:r>
         <w:rPr>
@@ -514,7 +528,21 @@
         <w:rPr>
           <w:rFonts w:ascii="Times New Roman" w:hAnsi="Times New Roman" w:cs="Times New Roman"/>
         </w:rPr>
-        <w:t>Submitted To: Dr. Joo Tan</w:t>
+        <w:t xml:space="preserve">Submitted To: Dr. </w:t>
+      </w:r>
+      <w:proofErr w:type="spellStart"/>
+      <w:r>
+        <w:rPr>
+          <w:rFonts w:ascii="Times New Roman" w:hAnsi="Times New Roman" w:cs="Times New Roman"/>
+        </w:rPr>
+        <w:t>Joo</w:t>
+      </w:r>
+      <w:proofErr w:type="spellEnd"/>
+      <w:r>
+        <w:rPr>
+          <w:rFonts w:ascii="Times New Roman" w:hAnsi="Times New Roman" w:cs="Times New Roman"/>
+        </w:rPr>
+        <w:t xml:space="preserve"> Tan</w:t>
       </w:r>
     </w:p>
     <w:p>
@@ -593,7 +621,14 @@
         <w:rPr>
           <w:rFonts w:ascii="Times New Roman" w:hAnsi="Times New Roman" w:cs="Times New Roman"/>
         </w:rPr>
-        <w:t>1.0 Introduction……..…...</w:t>
+        <w:t>1.0 Introduction</w:t>
+      </w:r>
+      <w:proofErr w:type="gramStart"/>
+      <w:r>
+        <w:rPr>
+          <w:rFonts w:ascii="Times New Roman" w:hAnsi="Times New Roman" w:cs="Times New Roman"/>
+        </w:rPr>
+        <w:t>……..…...</w:t>
       </w:r>
       <w:r>
         <w:rPr>
@@ -607,6 +642,7 @@
         </w:rPr>
         <w:t>....1</w:t>
       </w:r>
+      <w:proofErr w:type="gramEnd"/>
     </w:p>
     <w:p>
       <w:pPr>
@@ -858,7 +894,14 @@
           <w:rFonts w:ascii="Times New Roman" w:hAnsi="Times New Roman" w:cs="Times New Roman"/>
         </w:rPr>
         <w:tab/>
-        <w:t>3.5 Risk Management.</w:t>
+        <w:t xml:space="preserve">3.5 Risk </w:t>
+      </w:r>
+      <w:proofErr w:type="gramStart"/>
+      <w:r>
+        <w:rPr>
+          <w:rFonts w:ascii="Times New Roman" w:hAnsi="Times New Roman" w:cs="Times New Roman"/>
+        </w:rPr>
+        <w:t>Management.</w:t>
       </w:r>
       <w:r>
         <w:rPr>
@@ -872,6 +915,7 @@
         </w:rPr>
         <w:t>.4</w:t>
       </w:r>
+      <w:proofErr w:type="gramEnd"/>
     </w:p>
     <w:p>
       <w:pPr>
@@ -897,7 +941,21 @@
         <w:rPr>
           <w:rFonts w:ascii="Times New Roman" w:hAnsi="Times New Roman" w:cs="Times New Roman"/>
         </w:rPr>
-        <w:t>Timeline..…….</w:t>
+        <w:t>Timeline</w:t>
+      </w:r>
+      <w:proofErr w:type="gramStart"/>
+      <w:r>
+        <w:rPr>
+          <w:rFonts w:ascii="Times New Roman" w:hAnsi="Times New Roman" w:cs="Times New Roman"/>
+        </w:rPr>
+        <w:t>..</w:t>
+      </w:r>
+      <w:proofErr w:type="gramEnd"/>
+      <w:r>
+        <w:rPr>
+          <w:rFonts w:ascii="Times New Roman" w:hAnsi="Times New Roman" w:cs="Times New Roman"/>
+        </w:rPr>
+        <w:t>…….</w:t>
       </w:r>
       <w:r>
         <w:rPr>
@@ -1363,8 +1421,16 @@
               <w:rPr>
                 <w:rFonts w:ascii="Times New Roman" w:hAnsi="Times New Roman" w:cs="Times New Roman"/>
               </w:rPr>
-              <w:t>Steven Gantz</w:t>
-            </w:r>
+              <w:t xml:space="preserve">Steven </w:t>
+            </w:r>
+            <w:proofErr w:type="spellStart"/>
+            <w:r>
+              <w:rPr>
+                <w:rFonts w:ascii="Times New Roman" w:hAnsi="Times New Roman" w:cs="Times New Roman"/>
+              </w:rPr>
+              <w:t>Gantz</w:t>
+            </w:r>
+            <w:proofErr w:type="spellEnd"/>
           </w:p>
         </w:tc>
         <w:tc>
@@ -1829,8 +1895,16 @@
               <w:rPr>
                 <w:rFonts w:ascii="Times New Roman" w:hAnsi="Times New Roman" w:cs="Times New Roman"/>
               </w:rPr>
-              <w:t>Steven Gantz</w:t>
-            </w:r>
+              <w:t xml:space="preserve">Steven </w:t>
+            </w:r>
+            <w:proofErr w:type="spellStart"/>
+            <w:r>
+              <w:rPr>
+                <w:rFonts w:ascii="Times New Roman" w:hAnsi="Times New Roman" w:cs="Times New Roman"/>
+              </w:rPr>
+              <w:t>Gantz</w:t>
+            </w:r>
+            <w:proofErr w:type="spellEnd"/>
           </w:p>
         </w:tc>
         <w:tc>
@@ -1866,6 +1940,8 @@
               </w:rPr>
               <w:t>Version 1.4 by Dr. Tan</w:t>
             </w:r>
+            <w:bookmarkStart w:id="0" w:name="_GoBack"/>
+            <w:bookmarkEnd w:id="0"/>
           </w:p>
         </w:tc>
         <w:tc>
@@ -2102,8 +2178,6 @@
           <w:docGrid w:linePitch="360"/>
         </w:sectPr>
       </w:pPr>
-      <w:bookmarkStart w:id="0" w:name="_GoBack"/>
-      <w:bookmarkEnd w:id="0"/>
     </w:p>
     <w:p>
       <w:pPr>
@@ -2295,13 +2369,41 @@
         <w:rPr>
           <w:rFonts w:ascii="Times New Roman" w:hAnsi="Times New Roman" w:cs="Times New Roman"/>
         </w:rPr>
-        <w:t xml:space="preserve">The implementation of the system will be done by developers Hector Richiez, </w:t>
-      </w:r>
-      <w:r>
-        <w:rPr>
-          <w:rFonts w:ascii="Times New Roman" w:hAnsi="Times New Roman" w:cs="Times New Roman"/>
-        </w:rPr>
-        <w:t xml:space="preserve">Steven Gantz, </w:t>
+        <w:t xml:space="preserve">The implementation of the system will be done by developers Hector </w:t>
+      </w:r>
+      <w:proofErr w:type="spellStart"/>
+      <w:r>
+        <w:rPr>
+          <w:rFonts w:ascii="Times New Roman" w:hAnsi="Times New Roman" w:cs="Times New Roman"/>
+        </w:rPr>
+        <w:t>Richiez</w:t>
+      </w:r>
+      <w:proofErr w:type="spellEnd"/>
+      <w:r>
+        <w:rPr>
+          <w:rFonts w:ascii="Times New Roman" w:hAnsi="Times New Roman" w:cs="Times New Roman"/>
+        </w:rPr>
+        <w:t xml:space="preserve">, </w:t>
+      </w:r>
+      <w:r>
+        <w:rPr>
+          <w:rFonts w:ascii="Times New Roman" w:hAnsi="Times New Roman" w:cs="Times New Roman"/>
+        </w:rPr>
+        <w:t xml:space="preserve">Steven </w:t>
+      </w:r>
+      <w:proofErr w:type="spellStart"/>
+      <w:r>
+        <w:rPr>
+          <w:rFonts w:ascii="Times New Roman" w:hAnsi="Times New Roman" w:cs="Times New Roman"/>
+        </w:rPr>
+        <w:t>Gantz</w:t>
+      </w:r>
+      <w:proofErr w:type="spellEnd"/>
+      <w:r>
+        <w:rPr>
+          <w:rFonts w:ascii="Times New Roman" w:hAnsi="Times New Roman" w:cs="Times New Roman"/>
+        </w:rPr>
+        <w:t xml:space="preserve">, </w:t>
       </w:r>
       <w:r>
         <w:rPr>
@@ -2325,7 +2427,21 @@
         <w:rPr>
           <w:rFonts w:ascii="Times New Roman" w:hAnsi="Times New Roman" w:cs="Times New Roman"/>
         </w:rPr>
-        <w:t xml:space="preserve"> As lead developer, Steven Gantz will direct weekly meetings and direct high level implementation details.</w:t>
+        <w:t xml:space="preserve"> As lead developer, Steven </w:t>
+      </w:r>
+      <w:proofErr w:type="spellStart"/>
+      <w:r>
+        <w:rPr>
+          <w:rFonts w:ascii="Times New Roman" w:hAnsi="Times New Roman" w:cs="Times New Roman"/>
+        </w:rPr>
+        <w:t>Gantz</w:t>
+      </w:r>
+      <w:proofErr w:type="spellEnd"/>
+      <w:r>
+        <w:rPr>
+          <w:rFonts w:ascii="Times New Roman" w:hAnsi="Times New Roman" w:cs="Times New Roman"/>
+        </w:rPr>
+        <w:t xml:space="preserve"> will direct weekly meetings and direct high level implementation details.</w:t>
       </w:r>
     </w:p>
     <w:p>
@@ -2387,6 +2503,7 @@
         <w:pStyle w:val="ListParagraph"/>
         <w:spacing w:before="240"/>
         <w:ind w:left="0"/>
+        <w:jc w:val="both"/>
         <w:rPr>
           <w:rFonts w:ascii="Times New Roman" w:hAnsi="Times New Roman" w:cs="Times New Roman"/>
         </w:rPr>
@@ -2421,13 +2538,27 @@
         <w:rPr>
           <w:rFonts w:ascii="Times New Roman" w:hAnsi="Times New Roman" w:cs="Times New Roman"/>
         </w:rPr>
-        <w:t>Steven Gantz</w:t>
-      </w:r>
-      <w:r>
-        <w:rPr>
-          <w:rFonts w:ascii="Times New Roman" w:hAnsi="Times New Roman" w:cs="Times New Roman"/>
-        </w:rPr>
-        <w:t>’s responsibilities include</w:t>
+        <w:t xml:space="preserve">Steven </w:t>
+      </w:r>
+      <w:proofErr w:type="spellStart"/>
+      <w:r>
+        <w:rPr>
+          <w:rFonts w:ascii="Times New Roman" w:hAnsi="Times New Roman" w:cs="Times New Roman"/>
+        </w:rPr>
+        <w:t>Gantz</w:t>
+      </w:r>
+      <w:r>
+        <w:rPr>
+          <w:rFonts w:ascii="Times New Roman" w:hAnsi="Times New Roman" w:cs="Times New Roman"/>
+        </w:rPr>
+        <w:t>’s</w:t>
+      </w:r>
+      <w:proofErr w:type="spellEnd"/>
+      <w:r>
+        <w:rPr>
+          <w:rFonts w:ascii="Times New Roman" w:hAnsi="Times New Roman" w:cs="Times New Roman"/>
+        </w:rPr>
+        <w:t xml:space="preserve"> responsibilities include</w:t>
       </w:r>
       <w:r>
         <w:rPr>
@@ -2911,7 +3042,14 @@
         <w:rPr>
           <w:rFonts w:ascii="Times New Roman" w:hAnsi="Times New Roman" w:cs="Times New Roman"/>
         </w:rPr>
-        <w:t>Hector Richiez</w:t>
+        <w:t xml:space="preserve">Hector </w:t>
+      </w:r>
+      <w:proofErr w:type="spellStart"/>
+      <w:r>
+        <w:rPr>
+          <w:rFonts w:ascii="Times New Roman" w:hAnsi="Times New Roman" w:cs="Times New Roman"/>
+        </w:rPr>
+        <w:t>Richiez</w:t>
       </w:r>
       <w:r>
         <w:rPr>
@@ -2919,6 +3057,7 @@
         </w:rPr>
         <w:t>’s</w:t>
       </w:r>
+      <w:proofErr w:type="spellEnd"/>
       <w:r>
         <w:rPr>
           <w:rFonts w:ascii="Times New Roman" w:hAnsi="Times New Roman" w:cs="Times New Roman"/>
@@ -3171,7 +3310,19 @@
         <w:rPr>
           <w:rFonts w:ascii="Times New Roman" w:hAnsi="Times New Roman" w:cs="Times New Roman"/>
         </w:rPr>
-        <w:t xml:space="preserve"> team will need specific tools and resources. The tools and resources are:</w:t>
+        <w:t xml:space="preserve"> team will need specific too</w:t>
+      </w:r>
+      <w:r>
+        <w:rPr>
+          <w:rFonts w:ascii="Times New Roman" w:hAnsi="Times New Roman" w:cs="Times New Roman"/>
+        </w:rPr>
+        <w:t xml:space="preserve">ls and resources. The tools and </w:t>
+      </w:r>
+      <w:r>
+        <w:rPr>
+          <w:rFonts w:ascii="Times New Roman" w:hAnsi="Times New Roman" w:cs="Times New Roman"/>
+        </w:rPr>
+        <w:t>resources are:</w:t>
       </w:r>
     </w:p>
     <w:p>
@@ -3281,6 +3432,7 @@
     <w:p>
       <w:pPr>
         <w:spacing w:before="240"/>
+        <w:jc w:val="both"/>
         <w:rPr>
           <w:rFonts w:ascii="Times New Roman" w:hAnsi="Times New Roman" w:cs="Times New Roman"/>
         </w:rPr>
@@ -3333,6 +3485,7 @@
           <w:tab w:val="left" w:pos="5679"/>
         </w:tabs>
         <w:spacing w:before="240"/>
+        <w:jc w:val="both"/>
         <w:rPr>
           <w:rFonts w:ascii="Times New Roman" w:hAnsi="Times New Roman" w:cs="Times New Roman"/>
           <w:color w:val="000000" w:themeColor="text1"/>
@@ -3357,13 +3510,29 @@
           <w:rFonts w:ascii="Times New Roman" w:hAnsi="Times New Roman" w:cs="Times New Roman"/>
           <w:color w:val="000000" w:themeColor="text1"/>
         </w:rPr>
-        <w:t>Google’s Android Java language is an object oriented programming language modified from the OpenJDK Java implementation. Google modified the language to work with a custom built virtual machine titled DALVIK.</w:t>
-      </w:r>
+        <w:t xml:space="preserve">Google’s Android Java language is an object oriented programming language modified from the </w:t>
+      </w:r>
+      <w:proofErr w:type="spellStart"/>
       <w:r>
         <w:rPr>
           <w:rFonts w:ascii="Times New Roman" w:hAnsi="Times New Roman" w:cs="Times New Roman"/>
           <w:color w:val="000000" w:themeColor="text1"/>
         </w:rPr>
+        <w:t>OpenJDK</w:t>
+      </w:r>
+      <w:proofErr w:type="spellEnd"/>
+      <w:r>
+        <w:rPr>
+          <w:rFonts w:ascii="Times New Roman" w:hAnsi="Times New Roman" w:cs="Times New Roman"/>
+          <w:color w:val="000000" w:themeColor="text1"/>
+        </w:rPr>
+        <w:t xml:space="preserve"> Java implementation. Google modified the language to work with a custom built virtual machine titled DALVIK.</w:t>
+      </w:r>
+      <w:r>
+        <w:rPr>
+          <w:rFonts w:ascii="Times New Roman" w:hAnsi="Times New Roman" w:cs="Times New Roman"/>
+          <w:color w:val="000000" w:themeColor="text1"/>
+        </w:rPr>
         <w:t xml:space="preserve"> </w:t>
       </w:r>
       <w:r>
@@ -3392,7 +3561,23 @@
           <w:rFonts w:ascii="Times New Roman" w:hAnsi="Times New Roman" w:cs="Times New Roman"/>
           <w:color w:val="000000" w:themeColor="text1"/>
         </w:rPr>
-        <w:t>The database supports object oriented functionality and is a relationship database. The user interface as well as program functionality will be supported through the Java code. Data storage and maintenance will be sustained through the SQLite database and web hosting by Vultr. The completed system and all components will be loaded and hosted on the client’s Android device.</w:t>
+        <w:t xml:space="preserve">The database supports object oriented functionality and is a relationship database. The user interface as well as program functionality will be supported through the Java code. Data storage and maintenance will be sustained through the SQLite database and web hosting by </w:t>
+      </w:r>
+      <w:proofErr w:type="spellStart"/>
+      <w:r>
+        <w:rPr>
+          <w:rFonts w:ascii="Times New Roman" w:hAnsi="Times New Roman" w:cs="Times New Roman"/>
+          <w:color w:val="000000" w:themeColor="text1"/>
+        </w:rPr>
+        <w:t>Vultr</w:t>
+      </w:r>
+      <w:proofErr w:type="spellEnd"/>
+      <w:r>
+        <w:rPr>
+          <w:rFonts w:ascii="Times New Roman" w:hAnsi="Times New Roman" w:cs="Times New Roman"/>
+          <w:color w:val="000000" w:themeColor="text1"/>
+        </w:rPr>
+        <w:t>. The completed system and all components will be loaded and hosted on the client’s Android device.</w:t>
       </w:r>
     </w:p>
     <w:p>
@@ -3439,6 +3624,7 @@
         <w:pStyle w:val="ListParagraph"/>
         <w:spacing w:before="240"/>
         <w:ind w:left="0"/>
+        <w:jc w:val="both"/>
         <w:rPr>
           <w:rFonts w:ascii="Times New Roman" w:hAnsi="Times New Roman" w:cs="Times New Roman"/>
         </w:rPr>
@@ -3552,6 +3738,7 @@
         <w:pStyle w:val="ListParagraph"/>
         <w:spacing w:before="240"/>
         <w:ind w:left="0"/>
+        <w:jc w:val="both"/>
         <w:rPr>
           <w:rFonts w:ascii="Times New Roman" w:hAnsi="Times New Roman" w:cs="Times New Roman"/>
         </w:rPr>
@@ -3584,6 +3771,7 @@
         <w:pStyle w:val="ListParagraph"/>
         <w:spacing w:before="240"/>
         <w:ind w:left="0"/>
+        <w:jc w:val="both"/>
         <w:rPr>
           <w:rFonts w:ascii="Times New Roman" w:hAnsi="Times New Roman" w:cs="Times New Roman"/>
         </w:rPr>
@@ -4031,7 +4219,27 @@
           <w:sz w:val="20"/>
           <w:szCs w:val="20"/>
         </w:rPr>
-        <w:t>) is the only whitespace character that appears anywhere in a source file. This implies that:</w:t>
+        <w:t xml:space="preserve">) is the only whitespace character that appears anywhere in </w:t>
+      </w:r>
+      <w:proofErr w:type="gramStart"/>
+      <w:r>
+        <w:rPr>
+          <w:rFonts w:ascii="Arial" w:hAnsi="Arial" w:cs="Arial"/>
+          <w:color w:val="222222"/>
+          <w:sz w:val="20"/>
+          <w:szCs w:val="20"/>
+        </w:rPr>
+        <w:t>a source file</w:t>
+      </w:r>
+      <w:proofErr w:type="gramEnd"/>
+      <w:r>
+        <w:rPr>
+          <w:rFonts w:ascii="Arial" w:hAnsi="Arial" w:cs="Arial"/>
+          <w:color w:val="222222"/>
+          <w:sz w:val="20"/>
+          <w:szCs w:val="20"/>
+        </w:rPr>
+        <w:t>. This implies that:</w:t>
       </w:r>
     </w:p>
     <w:p>
@@ -4150,6 +4358,7 @@
         <w:pStyle w:val="ListParagraph"/>
         <w:spacing w:before="240"/>
         <w:ind w:left="0"/>
+        <w:jc w:val="both"/>
         <w:rPr>
           <w:rFonts w:ascii="Times New Roman" w:hAnsi="Times New Roman" w:cs="Times New Roman"/>
         </w:rPr>
@@ -4196,6 +4405,7 @@
         <w:pStyle w:val="ListParagraph"/>
         <w:spacing w:before="240"/>
         <w:ind w:left="0"/>
+        <w:jc w:val="both"/>
         <w:rPr>
           <w:rFonts w:ascii="Times New Roman" w:hAnsi="Times New Roman" w:cs="Times New Roman"/>
         </w:rPr>
@@ -4211,7 +4421,21 @@
         <w:rPr>
           <w:rFonts w:ascii="Times New Roman" w:hAnsi="Times New Roman" w:cs="Times New Roman"/>
         </w:rPr>
-        <w:t xml:space="preserve">java documentation comments. These are referred to as implementation comments, and </w:t>
+        <w:t xml:space="preserve">java documentation comments. These are referred to as implementation </w:t>
+      </w:r>
+      <w:proofErr w:type="gramStart"/>
+      <w:r>
+        <w:rPr>
+          <w:rFonts w:ascii="Times New Roman" w:hAnsi="Times New Roman" w:cs="Times New Roman"/>
+        </w:rPr>
+        <w:t>comments,</w:t>
+      </w:r>
+      <w:proofErr w:type="gramEnd"/>
+      <w:r>
+        <w:rPr>
+          <w:rFonts w:ascii="Times New Roman" w:hAnsi="Times New Roman" w:cs="Times New Roman"/>
+        </w:rPr>
+        <w:t xml:space="preserve"> and </w:t>
       </w:r>
       <w:r>
         <w:rPr>
@@ -4285,6 +4509,7 @@
         <w:pStyle w:val="ListParagraph"/>
         <w:spacing w:before="240"/>
         <w:ind w:left="0"/>
+        <w:jc w:val="both"/>
         <w:rPr>
           <w:rFonts w:ascii="Times New Roman" w:hAnsi="Times New Roman" w:cs="Times New Roman"/>
         </w:rPr>
@@ -4305,7 +4530,21 @@
         <w:rPr>
           <w:rFonts w:ascii="Times New Roman" w:hAnsi="Times New Roman" w:cs="Times New Roman"/>
         </w:rPr>
-        <w:t xml:space="preserve"> Android studio will be installed on each development machine, with source code hosted on Github.</w:t>
+        <w:t xml:space="preserve"> Android studio will be installed on each development machine, with source code hosted on </w:t>
+      </w:r>
+      <w:proofErr w:type="spellStart"/>
+      <w:r>
+        <w:rPr>
+          <w:rFonts w:ascii="Times New Roman" w:hAnsi="Times New Roman" w:cs="Times New Roman"/>
+        </w:rPr>
+        <w:t>Github</w:t>
+      </w:r>
+      <w:proofErr w:type="spellEnd"/>
+      <w:r>
+        <w:rPr>
+          <w:rFonts w:ascii="Times New Roman" w:hAnsi="Times New Roman" w:cs="Times New Roman"/>
+        </w:rPr>
+        <w:t>.</w:t>
       </w:r>
     </w:p>
     <w:p>
@@ -4353,6 +4592,7 @@
         <w:pStyle w:val="ListParagraph"/>
         <w:spacing w:before="240"/>
         <w:ind w:left="0"/>
+        <w:jc w:val="both"/>
         <w:rPr>
           <w:rFonts w:ascii="Times New Roman" w:hAnsi="Times New Roman" w:cs="Times New Roman"/>
         </w:rPr>
@@ -4363,11 +4603,33 @@
         </w:rPr>
         <w:t xml:space="preserve">The team will be using GitHub for version control during development. Each user has full commit privileges within the repository. Version control is utilized using third party interfaces such as </w:t>
       </w:r>
-      <w:r>
-        <w:rPr>
-          <w:rFonts w:ascii="Times New Roman" w:hAnsi="Times New Roman" w:cs="Times New Roman"/>
-        </w:rPr>
-        <w:t>Git for Desktop and SourceTree. GitHub’s internal issue and milestone system is being utilized for questions, bugs, and enhancements</w:t>
+      <w:proofErr w:type="spellStart"/>
+      <w:r>
+        <w:rPr>
+          <w:rFonts w:ascii="Times New Roman" w:hAnsi="Times New Roman" w:cs="Times New Roman"/>
+        </w:rPr>
+        <w:t>Git</w:t>
+      </w:r>
+      <w:proofErr w:type="spellEnd"/>
+      <w:r>
+        <w:rPr>
+          <w:rFonts w:ascii="Times New Roman" w:hAnsi="Times New Roman" w:cs="Times New Roman"/>
+        </w:rPr>
+        <w:t xml:space="preserve"> for Desktop and </w:t>
+      </w:r>
+      <w:proofErr w:type="spellStart"/>
+      <w:r>
+        <w:rPr>
+          <w:rFonts w:ascii="Times New Roman" w:hAnsi="Times New Roman" w:cs="Times New Roman"/>
+        </w:rPr>
+        <w:t>SourceTree</w:t>
+      </w:r>
+      <w:proofErr w:type="spellEnd"/>
+      <w:r>
+        <w:rPr>
+          <w:rFonts w:ascii="Times New Roman" w:hAnsi="Times New Roman" w:cs="Times New Roman"/>
+        </w:rPr>
+        <w:t>. GitHub’s internal issue and milestone system is being utilized for questions, bugs, and enhancements</w:t>
       </w:r>
       <w:r>
         <w:rPr>
@@ -4401,7 +4663,21 @@
         <w:rPr>
           <w:rFonts w:ascii="Times New Roman" w:hAnsi="Times New Roman" w:cs="Times New Roman"/>
         </w:rPr>
-        <w:t xml:space="preserve">Link to Github version control: </w:t>
+        <w:t xml:space="preserve">Link to </w:t>
+      </w:r>
+      <w:proofErr w:type="spellStart"/>
+      <w:r>
+        <w:rPr>
+          <w:rFonts w:ascii="Times New Roman" w:hAnsi="Times New Roman" w:cs="Times New Roman"/>
+        </w:rPr>
+        <w:t>Github</w:t>
+      </w:r>
+      <w:proofErr w:type="spellEnd"/>
+      <w:r>
+        <w:rPr>
+          <w:rFonts w:ascii="Times New Roman" w:hAnsi="Times New Roman" w:cs="Times New Roman"/>
+        </w:rPr>
+        <w:t xml:space="preserve"> version control: </w:t>
       </w:r>
       <w:hyperlink r:id="rId22" w:history="1">
         <w:r>
@@ -4465,6 +4741,7 @@
     <w:p>
       <w:pPr>
         <w:spacing w:before="240"/>
+        <w:jc w:val="both"/>
         <w:rPr>
           <w:rFonts w:ascii="Times New Roman" w:hAnsi="Times New Roman" w:cs="Times New Roman"/>
         </w:rPr>
@@ -4479,15 +4756,30 @@
     <w:p>
       <w:pPr>
         <w:spacing w:before="240"/>
-        <w:rPr>
-          <w:rFonts w:ascii="Times New Roman" w:hAnsi="Times New Roman" w:cs="Times New Roman"/>
-        </w:rPr>
-      </w:pPr>
-      <w:r>
-        <w:rPr>
-          <w:rFonts w:ascii="Times New Roman" w:hAnsi="Times New Roman" w:cs="Times New Roman"/>
-        </w:rPr>
-        <w:t xml:space="preserve">By using the iterative software methodology, the team may create inflexible designs that have to be altered down the line. This may cause longer bug fixing times as each iteration is more focused. </w:t>
+        <w:jc w:val="both"/>
+        <w:rPr>
+          <w:rFonts w:ascii="Times New Roman" w:hAnsi="Times New Roman" w:cs="Times New Roman"/>
+        </w:rPr>
+      </w:pPr>
+      <w:r>
+        <w:rPr>
+          <w:rFonts w:ascii="Times New Roman" w:hAnsi="Times New Roman" w:cs="Times New Roman"/>
+        </w:rPr>
+        <w:t xml:space="preserve">By using the iterative software methodology, the team may create inflexible designs that have to be altered down the line. This may cause longer bug fixing times as </w:t>
+      </w:r>
+      <w:proofErr w:type="gramStart"/>
+      <w:r>
+        <w:rPr>
+          <w:rFonts w:ascii="Times New Roman" w:hAnsi="Times New Roman" w:cs="Times New Roman"/>
+        </w:rPr>
+        <w:t>each iteration</w:t>
+      </w:r>
+      <w:proofErr w:type="gramEnd"/>
+      <w:r>
+        <w:rPr>
+          <w:rFonts w:ascii="Times New Roman" w:hAnsi="Times New Roman" w:cs="Times New Roman"/>
+        </w:rPr>
+        <w:t xml:space="preserve"> is more focused. </w:t>
       </w:r>
       <w:r>
         <w:rPr>
@@ -4587,31 +4879,20 @@
         <w:rPr>
           <w:rFonts w:ascii="Times New Roman" w:hAnsi="Times New Roman" w:cs="Times New Roman"/>
         </w:rPr>
-        <w:t>with</w:t>
-      </w:r>
-      <w:r>
-        <w:rPr>
-          <w:rFonts w:ascii="Times New Roman" w:hAnsi="Times New Roman" w:cs="Times New Roman"/>
-        </w:rPr>
-        <w:t xml:space="preserve">in the </w:t>
-      </w:r>
-      <w:r>
-        <w:rPr>
-          <w:rFonts w:ascii="Times New Roman" w:hAnsi="Times New Roman" w:cs="Times New Roman"/>
-        </w:rPr>
-        <w:t xml:space="preserve">first </w:t>
-      </w:r>
-      <w:r>
-        <w:rPr>
-          <w:rFonts w:ascii="Times New Roman" w:hAnsi="Times New Roman" w:cs="Times New Roman"/>
-        </w:rPr>
-        <w:t>week</w:t>
-      </w:r>
-      <w:r>
-        <w:rPr>
-          <w:rFonts w:ascii="Times New Roman" w:hAnsi="Times New Roman" w:cs="Times New Roman"/>
-        </w:rPr>
-        <w:t xml:space="preserve"> of March</w:t>
+        <w:t>on March 4</w:t>
+      </w:r>
+      <w:r>
+        <w:rPr>
+          <w:rFonts w:ascii="Times New Roman" w:hAnsi="Times New Roman" w:cs="Times New Roman"/>
+          <w:vertAlign w:val="superscript"/>
+        </w:rPr>
+        <w:t>th</w:t>
+      </w:r>
+      <w:r>
+        <w:rPr>
+          <w:rFonts w:ascii="Times New Roman" w:hAnsi="Times New Roman" w:cs="Times New Roman"/>
+        </w:rPr>
+        <w:t xml:space="preserve"> of 2016</w:t>
       </w:r>
       <w:r>
         <w:rPr>
@@ -4623,7 +4904,56 @@
         <w:rPr>
           <w:rFonts w:ascii="Times New Roman" w:hAnsi="Times New Roman" w:cs="Times New Roman"/>
         </w:rPr>
-        <w:t xml:space="preserve">delivered after the final phase, within the last week of April. </w:t>
+        <w:t xml:space="preserve">delivered </w:t>
+      </w:r>
+      <w:r>
+        <w:rPr>
+          <w:rFonts w:ascii="Times New Roman" w:hAnsi="Times New Roman" w:cs="Times New Roman"/>
+        </w:rPr>
+        <w:t>during</w:t>
+      </w:r>
+      <w:r>
+        <w:rPr>
+          <w:rFonts w:ascii="Times New Roman" w:hAnsi="Times New Roman" w:cs="Times New Roman"/>
+        </w:rPr>
+        <w:t xml:space="preserve"> the final</w:t>
+      </w:r>
+      <w:r>
+        <w:rPr>
+          <w:rFonts w:ascii="Times New Roman" w:hAnsi="Times New Roman" w:cs="Times New Roman"/>
+        </w:rPr>
+        <w:t xml:space="preserve"> phase, on </w:t>
+      </w:r>
+      <w:r>
+        <w:rPr>
+          <w:rFonts w:ascii="Times New Roman" w:hAnsi="Times New Roman" w:cs="Times New Roman"/>
+        </w:rPr>
+        <w:t>April</w:t>
+      </w:r>
+      <w:r>
+        <w:rPr>
+          <w:rFonts w:ascii="Times New Roman" w:hAnsi="Times New Roman" w:cs="Times New Roman"/>
+        </w:rPr>
+        <w:t xml:space="preserve"> 27</w:t>
+      </w:r>
+      <w:r>
+        <w:rPr>
+          <w:rFonts w:ascii="Times New Roman" w:hAnsi="Times New Roman" w:cs="Times New Roman"/>
+          <w:vertAlign w:val="superscript"/>
+        </w:rPr>
+        <w:t>th</w:t>
+      </w:r>
+      <w:r>
+        <w:rPr>
+          <w:rFonts w:ascii="Times New Roman" w:hAnsi="Times New Roman" w:cs="Times New Roman"/>
+        </w:rPr>
+        <w:t xml:space="preserve"> of 2016</w:t>
+      </w:r>
+      <w:r>
+        <w:rPr>
+          <w:rFonts w:ascii="Times New Roman" w:hAnsi="Times New Roman" w:cs="Times New Roman"/>
+        </w:rPr>
+        <w:t xml:space="preserve">. </w:t>
       </w:r>
     </w:p>
     <w:tbl>
@@ -8901,7 +9231,25 @@
                 <w:sz w:val="23"/>
                 <w:szCs w:val="23"/>
               </w:rPr>
-              <w:t xml:space="preserve">End: 4/30 </w:t>
+              <w:t>End: 4/</w:t>
+            </w:r>
+            <w:r>
+              <w:rPr>
+                <w:rFonts w:ascii="Times New Roman" w:hAnsi="Times New Roman" w:cs="Times New Roman"/>
+                <w:b w:val="0"/>
+                <w:sz w:val="23"/>
+                <w:szCs w:val="23"/>
+              </w:rPr>
+              <w:t>30</w:t>
+            </w:r>
+            <w:r>
+              <w:rPr>
+                <w:rFonts w:ascii="Times New Roman" w:hAnsi="Times New Roman" w:cs="Times New Roman"/>
+                <w:b w:val="0"/>
+                <w:sz w:val="23"/>
+                <w:szCs w:val="23"/>
+              </w:rPr>
+              <w:t xml:space="preserve"> </w:t>
             </w:r>
           </w:p>
         </w:tc>
@@ -9523,7 +9871,7 @@
           <w:rPr>
             <w:noProof/>
           </w:rPr>
-          <w:t>1</w:t>
+          <w:t>ii</w:t>
         </w:r>
         <w:r>
           <w:rPr>
@@ -12650,7 +12998,7 @@
 </file>
 
 <file path=customXml/itemProps1.xml><?xml version="1.0" encoding="utf-8"?>
-<ds:datastoreItem xmlns:ds="http://schemas.openxmlformats.org/officeDocument/2006/customXml" ds:itemID="{A9F49607-B9AE-4473-A9B7-5B529A4D763C}">
+<ds:datastoreItem xmlns:ds="http://schemas.openxmlformats.org/officeDocument/2006/customXml" ds:itemID="{FD148ECC-9D57-4137-86DD-CCC4CE68402C}">
   <ds:schemaRefs>
     <ds:schemaRef ds:uri="http://schemas.openxmlformats.org/officeDocument/2006/bibliography"/>
   </ds:schemaRefs>

</xml_diff>

<commit_message>
Made all the changes for F.R 18 form Create Custon Roles to Choose a Role
</commit_message>
<xml_diff>
--- a/Documents/Development Plan/Development Plan 2.1.docx
+++ b/Documents/Development Plan/Development Plan 2.1.docx
@@ -1940,8 +1940,6 @@
               </w:rPr>
               <w:t>Version 1.4 by Dr. Tan</w:t>
             </w:r>
-            <w:bookmarkStart w:id="0" w:name="_GoBack"/>
-            <w:bookmarkEnd w:id="0"/>
           </w:p>
         </w:tc>
         <w:tc>
@@ -2079,6 +2077,85 @@
                 <w:rFonts w:ascii="Times New Roman" w:hAnsi="Times New Roman" w:cs="Times New Roman"/>
               </w:rPr>
               <w:t>/2016</w:t>
+            </w:r>
+          </w:p>
+        </w:tc>
+      </w:tr>
+      <w:tr>
+        <w:trPr>
+          <w:trHeight w:val="324"/>
+        </w:trPr>
+        <w:tc>
+          <w:tcPr>
+            <w:cnfStyle w:val="001000000000" w:firstRow="0" w:lastRow="0" w:firstColumn="1" w:lastColumn="0" w:oddVBand="0" w:evenVBand="0" w:oddHBand="0" w:evenHBand="0" w:firstRowFirstColumn="0" w:firstRowLastColumn="0" w:lastRowFirstColumn="0" w:lastRowLastColumn="0"/>
+            <w:tcW w:w="954" w:type="pct"/>
+          </w:tcPr>
+          <w:p>
+            <w:pPr>
+              <w:jc w:val="center"/>
+              <w:rPr>
+                <w:rFonts w:ascii="Times New Roman" w:hAnsi="Times New Roman" w:cs="Times New Roman"/>
+              </w:rPr>
+            </w:pPr>
+          </w:p>
+        </w:tc>
+        <w:tc>
+          <w:tcPr>
+            <w:tcW w:w="1228" w:type="pct"/>
+          </w:tcPr>
+          <w:p>
+            <w:pPr>
+              <w:jc w:val="center"/>
+              <w:cnfStyle w:val="000000000000" w:firstRow="0" w:lastRow="0" w:firstColumn="0" w:lastColumn="0" w:oddVBand="0" w:evenVBand="0" w:oddHBand="0" w:evenHBand="0" w:firstRowFirstColumn="0" w:firstRowLastColumn="0" w:lastRowFirstColumn="0" w:lastRowLastColumn="0"/>
+              <w:rPr>
+                <w:rFonts w:ascii="Times New Roman" w:hAnsi="Times New Roman" w:cs="Times New Roman"/>
+              </w:rPr>
+            </w:pPr>
+            <w:r>
+              <w:rPr>
+                <w:rFonts w:ascii="Times New Roman" w:hAnsi="Times New Roman" w:cs="Times New Roman"/>
+              </w:rPr>
+              <w:t>Jennifer Li</w:t>
+            </w:r>
+          </w:p>
+        </w:tc>
+        <w:tc>
+          <w:tcPr>
+            <w:tcW w:w="1446" w:type="pct"/>
+          </w:tcPr>
+          <w:p>
+            <w:pPr>
+              <w:jc w:val="center"/>
+              <w:cnfStyle w:val="000000000000" w:firstRow="0" w:lastRow="0" w:firstColumn="0" w:lastColumn="0" w:oddVBand="0" w:evenVBand="0" w:oddHBand="0" w:evenHBand="0" w:firstRowFirstColumn="0" w:firstRowLastColumn="0" w:lastRowFirstColumn="0" w:lastRowLastColumn="0"/>
+              <w:rPr>
+                <w:rFonts w:ascii="Times New Roman" w:hAnsi="Times New Roman" w:cs="Times New Roman"/>
+              </w:rPr>
+            </w:pPr>
+            <w:r>
+              <w:rPr>
+                <w:rFonts w:ascii="Times New Roman" w:hAnsi="Times New Roman" w:cs="Times New Roman"/>
+              </w:rPr>
+              <w:t>Made minor changes to dates and F.R in section 3.6</w:t>
+            </w:r>
+          </w:p>
+        </w:tc>
+        <w:tc>
+          <w:tcPr>
+            <w:tcW w:w="1372" w:type="pct"/>
+          </w:tcPr>
+          <w:p>
+            <w:pPr>
+              <w:jc w:val="center"/>
+              <w:cnfStyle w:val="000000000000" w:firstRow="0" w:lastRow="0" w:firstColumn="0" w:lastColumn="0" w:oddVBand="0" w:evenVBand="0" w:oddHBand="0" w:evenHBand="0" w:firstRowFirstColumn="0" w:firstRowLastColumn="0" w:lastRowFirstColumn="0" w:lastRowLastColumn="0"/>
+              <w:rPr>
+                <w:rFonts w:ascii="Times New Roman" w:hAnsi="Times New Roman" w:cs="Times New Roman"/>
+              </w:rPr>
+            </w:pPr>
+            <w:r>
+              <w:rPr>
+                <w:rFonts w:ascii="Times New Roman" w:hAnsi="Times New Roman" w:cs="Times New Roman"/>
+              </w:rPr>
+              <w:t>03/21/2016</w:t>
             </w:r>
           </w:p>
         </w:tc>
@@ -3016,7 +3093,13 @@
         <w:rPr>
           <w:rFonts w:ascii="Times New Roman" w:hAnsi="Times New Roman" w:cs="Times New Roman"/>
         </w:rPr>
-        <w:t>F.R.18.0 Create custom roles</w:t>
+        <w:t xml:space="preserve">F.R.18.0 </w:t>
+      </w:r>
+      <w:r>
+        <w:rPr>
+          <w:rFonts w:ascii="Times New Roman" w:hAnsi="Times New Roman" w:cs="Times New Roman"/>
+        </w:rPr>
+        <w:t xml:space="preserve">Choose a Role </w:t>
       </w:r>
     </w:p>
     <w:p>
@@ -3877,7 +3960,7 @@
         </w:rPr>
         <w:t>:</w:t>
       </w:r>
-      <w:bookmarkStart w:id="1" w:name="s2.1-file-name"/>
+      <w:bookmarkStart w:id="0" w:name="s2.1-file-name"/>
     </w:p>
     <w:p>
       <w:pPr>
@@ -3897,7 +3980,7 @@
         </w:rPr>
         <w:t>2.1 File name </w:t>
       </w:r>
-      <w:bookmarkEnd w:id="1"/>
+      <w:bookmarkEnd w:id="0"/>
       <w:r>
         <w:rPr>
           <w:rFonts w:ascii="inherit" w:hAnsi="inherit" w:cs="Arial"/>
@@ -4055,7 +4138,7 @@
         </w:rPr>
         <w:t>Indentation and spacing:</w:t>
       </w:r>
-      <w:bookmarkStart w:id="2" w:name="s2.3.1-whitespace-characters"/>
+      <w:bookmarkStart w:id="1" w:name="s2.3.1-whitespace-characters"/>
     </w:p>
     <w:p>
       <w:pPr>
@@ -4075,7 +4158,7 @@
         </w:rPr>
         <w:t>2.3.1 Whitespace characters </w:t>
       </w:r>
-      <w:bookmarkEnd w:id="2"/>
+      <w:bookmarkEnd w:id="1"/>
       <w:r>
         <w:rPr>
           <w:rFonts w:ascii="inherit" w:hAnsi="inherit" w:cs="Arial"/>
@@ -7860,7 +7943,15 @@
                 <w:sz w:val="23"/>
                 <w:szCs w:val="23"/>
               </w:rPr>
-              <w:t>F.R.18.0 Create custom roles</w:t>
+              <w:t xml:space="preserve">F.R.18.0 </w:t>
+            </w:r>
+            <w:r>
+              <w:rPr>
+                <w:rFonts w:ascii="Times New Roman" w:hAnsi="Times New Roman" w:cs="Times New Roman"/>
+                <w:sz w:val="23"/>
+                <w:szCs w:val="23"/>
+              </w:rPr>
+              <w:t>Choose a role</w:t>
             </w:r>
           </w:p>
         </w:tc>
@@ -8119,7 +8210,17 @@
                 <w:sz w:val="23"/>
                 <w:szCs w:val="23"/>
               </w:rPr>
-              <w:t xml:space="preserve">F.R.11.0 View members’ </w:t>
+              <w:t>F.R.11.0 View members’</w:t>
+            </w:r>
+            <w:bookmarkStart w:id="2" w:name="_GoBack"/>
+            <w:bookmarkEnd w:id="2"/>
+            <w:r>
+              <w:rPr>
+                <w:rFonts w:ascii="Times New Roman" w:hAnsi="Times New Roman" w:cs="Times New Roman"/>
+                <w:sz w:val="23"/>
+                <w:szCs w:val="23"/>
+              </w:rPr>
+              <w:t xml:space="preserve"> </w:t>
             </w:r>
             <w:r>
               <w:rPr>
@@ -8214,7 +8315,7 @@
                 <w:sz w:val="23"/>
                 <w:szCs w:val="23"/>
               </w:rPr>
-              <w:t>F.R.15.0 Set reminders</w:t>
+              <w:t>F.R.14.0 Messaging</w:t>
             </w:r>
           </w:p>
         </w:tc>
@@ -8392,7 +8493,15 @@
                 <w:sz w:val="23"/>
                 <w:szCs w:val="23"/>
               </w:rPr>
-              <w:t>System &amp; Regression Testing of F.R 10,11,15</w:t>
+              <w:t>System &amp; Re</w:t>
+            </w:r>
+            <w:r>
+              <w:rPr>
+                <w:rFonts w:ascii="Times New Roman" w:hAnsi="Times New Roman" w:cs="Times New Roman"/>
+                <w:sz w:val="23"/>
+                <w:szCs w:val="23"/>
+              </w:rPr>
+              <w:t>gression Testing of F.R 10,11,14</w:t>
             </w:r>
           </w:p>
         </w:tc>
@@ -8541,7 +8650,7 @@
                 <w:sz w:val="23"/>
                 <w:szCs w:val="23"/>
               </w:rPr>
-              <w:t>F.R.14.0 Messaging</w:t>
+              <w:t>F.R.15.0 Set reminders</w:t>
             </w:r>
           </w:p>
         </w:tc>
@@ -8714,7 +8823,23 @@
                 <w:sz w:val="23"/>
                 <w:szCs w:val="23"/>
               </w:rPr>
-              <w:t>System &amp; Regression Testing of F.R 14 and 17</w:t>
+              <w:t>Syste</w:t>
+            </w:r>
+            <w:r>
+              <w:rPr>
+                <w:rFonts w:ascii="Times New Roman" w:hAnsi="Times New Roman" w:cs="Times New Roman"/>
+                <w:sz w:val="23"/>
+                <w:szCs w:val="23"/>
+              </w:rPr>
+              <w:t>m &amp; Regression Testing of F.R 15</w:t>
+            </w:r>
+            <w:r>
+              <w:rPr>
+                <w:rFonts w:ascii="Times New Roman" w:hAnsi="Times New Roman" w:cs="Times New Roman"/>
+                <w:sz w:val="23"/>
+                <w:szCs w:val="23"/>
+              </w:rPr>
+              <w:t xml:space="preserve"> and 17</w:t>
             </w:r>
           </w:p>
         </w:tc>
@@ -9437,7 +9562,7 @@
                 <w:sz w:val="23"/>
                 <w:szCs w:val="23"/>
               </w:rPr>
-              <w:t>2/20</w:t>
+              <w:t>4/25</w:t>
             </w:r>
           </w:p>
         </w:tc>
@@ -9871,7 +9996,7 @@
           <w:rPr>
             <w:noProof/>
           </w:rPr>
-          <w:t>ii</w:t>
+          <w:t>5</w:t>
         </w:r>
         <w:r>
           <w:rPr>
@@ -12998,7 +13123,7 @@
 </file>
 
 <file path=customXml/itemProps1.xml><?xml version="1.0" encoding="utf-8"?>
-<ds:datastoreItem xmlns:ds="http://schemas.openxmlformats.org/officeDocument/2006/customXml" ds:itemID="{FD148ECC-9D57-4137-86DD-CCC4CE68402C}">
+<ds:datastoreItem xmlns:ds="http://schemas.openxmlformats.org/officeDocument/2006/customXml" ds:itemID="{6105A5B2-B8B9-4F6D-AA9E-EF702D9B7B97}">
   <ds:schemaRefs>
     <ds:schemaRef ds:uri="http://schemas.openxmlformats.org/officeDocument/2006/bibliography"/>
   </ds:schemaRefs>

</xml_diff>

<commit_message>
Removed F.R 17 Uploading Documents in SRS, Devp Plan, and Test Plan
</commit_message>
<xml_diff>
--- a/Documents/Development Plan/Development Plan 2.1.docx
+++ b/Documents/Development Plan/Development Plan 2.1.docx
@@ -2160,6 +2160,86 @@
           </w:p>
         </w:tc>
       </w:tr>
+      <w:tr>
+        <w:trPr>
+          <w:cnfStyle w:val="000000100000" w:firstRow="0" w:lastRow="0" w:firstColumn="0" w:lastColumn="0" w:oddVBand="0" w:evenVBand="0" w:oddHBand="1" w:evenHBand="0" w:firstRowFirstColumn="0" w:firstRowLastColumn="0" w:lastRowFirstColumn="0" w:lastRowLastColumn="0"/>
+          <w:trHeight w:val="324"/>
+        </w:trPr>
+        <w:tc>
+          <w:tcPr>
+            <w:cnfStyle w:val="001000000000" w:firstRow="0" w:lastRow="0" w:firstColumn="1" w:lastColumn="0" w:oddVBand="0" w:evenVBand="0" w:oddHBand="0" w:evenHBand="0" w:firstRowFirstColumn="0" w:firstRowLastColumn="0" w:lastRowFirstColumn="0" w:lastRowLastColumn="0"/>
+            <w:tcW w:w="954" w:type="pct"/>
+          </w:tcPr>
+          <w:p>
+            <w:pPr>
+              <w:jc w:val="center"/>
+              <w:rPr>
+                <w:rFonts w:ascii="Times New Roman" w:hAnsi="Times New Roman" w:cs="Times New Roman"/>
+              </w:rPr>
+            </w:pPr>
+          </w:p>
+        </w:tc>
+        <w:tc>
+          <w:tcPr>
+            <w:tcW w:w="1228" w:type="pct"/>
+          </w:tcPr>
+          <w:p>
+            <w:pPr>
+              <w:jc w:val="center"/>
+              <w:cnfStyle w:val="000000100000" w:firstRow="0" w:lastRow="0" w:firstColumn="0" w:lastColumn="0" w:oddVBand="0" w:evenVBand="0" w:oddHBand="1" w:evenHBand="0" w:firstRowFirstColumn="0" w:firstRowLastColumn="0" w:lastRowFirstColumn="0" w:lastRowLastColumn="0"/>
+              <w:rPr>
+                <w:rFonts w:ascii="Times New Roman" w:hAnsi="Times New Roman" w:cs="Times New Roman"/>
+              </w:rPr>
+            </w:pPr>
+            <w:r>
+              <w:rPr>
+                <w:rFonts w:ascii="Times New Roman" w:hAnsi="Times New Roman" w:cs="Times New Roman"/>
+              </w:rPr>
+              <w:t xml:space="preserve">Jennifer Li </w:t>
+            </w:r>
+          </w:p>
+        </w:tc>
+        <w:tc>
+          <w:tcPr>
+            <w:tcW w:w="1446" w:type="pct"/>
+          </w:tcPr>
+          <w:p>
+            <w:pPr>
+              <w:jc w:val="center"/>
+              <w:cnfStyle w:val="000000100000" w:firstRow="0" w:lastRow="0" w:firstColumn="0" w:lastColumn="0" w:oddVBand="0" w:evenVBand="0" w:oddHBand="1" w:evenHBand="0" w:firstRowFirstColumn="0" w:firstRowLastColumn="0" w:lastRowFirstColumn="0" w:lastRowLastColumn="0"/>
+              <w:rPr>
+                <w:rFonts w:ascii="Times New Roman" w:hAnsi="Times New Roman" w:cs="Times New Roman"/>
+              </w:rPr>
+            </w:pPr>
+            <w:r>
+              <w:rPr>
+                <w:rFonts w:ascii="Times New Roman" w:hAnsi="Times New Roman" w:cs="Times New Roman"/>
+              </w:rPr>
+              <w:t xml:space="preserve">Removed Functional Requirement 17 –Uploading Documents </w:t>
+            </w:r>
+          </w:p>
+        </w:tc>
+        <w:tc>
+          <w:tcPr>
+            <w:tcW w:w="1372" w:type="pct"/>
+          </w:tcPr>
+          <w:p>
+            <w:pPr>
+              <w:jc w:val="center"/>
+              <w:cnfStyle w:val="000000100000" w:firstRow="0" w:lastRow="0" w:firstColumn="0" w:lastColumn="0" w:oddVBand="0" w:evenVBand="0" w:oddHBand="1" w:evenHBand="0" w:firstRowFirstColumn="0" w:firstRowLastColumn="0" w:lastRowFirstColumn="0" w:lastRowLastColumn="0"/>
+              <w:rPr>
+                <w:rFonts w:ascii="Times New Roman" w:hAnsi="Times New Roman" w:cs="Times New Roman"/>
+              </w:rPr>
+            </w:pPr>
+            <w:r>
+              <w:rPr>
+                <w:rFonts w:ascii="Times New Roman" w:hAnsi="Times New Roman" w:cs="Times New Roman"/>
+              </w:rPr>
+              <w:t>03/30/2016</w:t>
+            </w:r>
+          </w:p>
+        </w:tc>
+      </w:tr>
     </w:tbl>
     <w:p>
       <w:pPr>
@@ -3296,21 +3376,12 @@
     <w:p>
       <w:pPr>
         <w:pStyle w:val="ListParagraph"/>
-        <w:numPr>
-          <w:ilvl w:val="0"/>
-          <w:numId w:val="9"/>
-        </w:numPr>
         <w:spacing w:before="240"/>
-        <w:rPr>
-          <w:rFonts w:ascii="Times New Roman" w:hAnsi="Times New Roman" w:cs="Times New Roman"/>
-        </w:rPr>
-      </w:pPr>
-      <w:r>
-        <w:rPr>
-          <w:rFonts w:ascii="Times New Roman" w:hAnsi="Times New Roman" w:cs="Times New Roman"/>
-        </w:rPr>
-        <w:t>F.R.17.0 Uploading Documents</w:t>
-      </w:r>
+        <w:ind w:left="0"/>
+        <w:rPr>
+          <w:rFonts w:ascii="Times New Roman" w:hAnsi="Times New Roman" w:cs="Times New Roman"/>
+        </w:rPr>
+      </w:pPr>
     </w:p>
     <w:p>
       <w:pPr>
@@ -8210,17 +8281,7 @@
                 <w:sz w:val="23"/>
                 <w:szCs w:val="23"/>
               </w:rPr>
-              <w:t>F.R.11.0 View members’</w:t>
-            </w:r>
-            <w:bookmarkStart w:id="2" w:name="_GoBack"/>
-            <w:bookmarkEnd w:id="2"/>
-            <w:r>
-              <w:rPr>
-                <w:rFonts w:ascii="Times New Roman" w:hAnsi="Times New Roman" w:cs="Times New Roman"/>
-                <w:sz w:val="23"/>
-                <w:szCs w:val="23"/>
-              </w:rPr>
-              <w:t xml:space="preserve"> </w:t>
+              <w:t xml:space="preserve">F.R.11.0 View members’ </w:t>
             </w:r>
             <w:r>
               <w:rPr>
@@ -8736,7 +8797,7 @@
                 <w:sz w:val="23"/>
                 <w:szCs w:val="23"/>
               </w:rPr>
-              <w:t>F.R.17.0 Uploading Documents</w:t>
+              <w:t>System &amp; Regression Testing of F.R 15 and 17</w:t>
             </w:r>
           </w:p>
         </w:tc>
@@ -8760,7 +8821,7 @@
                 <w:sz w:val="23"/>
                 <w:szCs w:val="23"/>
               </w:rPr>
-              <w:t>4/10</w:t>
+              <w:t>4/17</w:t>
             </w:r>
           </w:p>
         </w:tc>
@@ -8823,23 +8884,7 @@
                 <w:sz w:val="23"/>
                 <w:szCs w:val="23"/>
               </w:rPr>
-              <w:t>Syste</w:t>
-            </w:r>
-            <w:r>
-              <w:rPr>
-                <w:rFonts w:ascii="Times New Roman" w:hAnsi="Times New Roman" w:cs="Times New Roman"/>
-                <w:sz w:val="23"/>
-                <w:szCs w:val="23"/>
-              </w:rPr>
-              <w:t>m &amp; Regression Testing of F.R 15</w:t>
-            </w:r>
-            <w:r>
-              <w:rPr>
-                <w:rFonts w:ascii="Times New Roman" w:hAnsi="Times New Roman" w:cs="Times New Roman"/>
-                <w:sz w:val="23"/>
-                <w:szCs w:val="23"/>
-              </w:rPr>
-              <w:t xml:space="preserve"> and 17</w:t>
+              <w:t>Usability</w:t>
             </w:r>
           </w:p>
         </w:tc>
@@ -8863,15 +8908,7 @@
                 <w:sz w:val="23"/>
                 <w:szCs w:val="23"/>
               </w:rPr>
-              <w:t>4/1</w:t>
-            </w:r>
-            <w:r>
-              <w:rPr>
-                <w:rFonts w:ascii="Times New Roman" w:hAnsi="Times New Roman" w:cs="Times New Roman"/>
-                <w:sz w:val="23"/>
-                <w:szCs w:val="23"/>
-              </w:rPr>
-              <w:t>7</w:t>
+              <w:t>4/17</w:t>
             </w:r>
           </w:p>
         </w:tc>
@@ -8933,7 +8970,7 @@
                 <w:sz w:val="23"/>
                 <w:szCs w:val="23"/>
               </w:rPr>
-              <w:t>Usability</w:t>
+              <w:t>Scalability</w:t>
             </w:r>
           </w:p>
         </w:tc>
@@ -9020,7 +9057,7 @@
                 <w:sz w:val="23"/>
                 <w:szCs w:val="23"/>
               </w:rPr>
-              <w:t>Scalability</w:t>
+              <w:t xml:space="preserve">Reliability </w:t>
             </w:r>
           </w:p>
         </w:tc>
@@ -9106,7 +9143,15 @@
                 <w:sz w:val="23"/>
                 <w:szCs w:val="23"/>
               </w:rPr>
-              <w:t xml:space="preserve">Reliability </w:t>
+              <w:t xml:space="preserve">System </w:t>
+            </w:r>
+            <w:r>
+              <w:rPr>
+                <w:rFonts w:ascii="Times New Roman" w:hAnsi="Times New Roman" w:cs="Times New Roman"/>
+                <w:sz w:val="23"/>
+                <w:szCs w:val="23"/>
+              </w:rPr>
+              <w:t>Testing</w:t>
             </w:r>
           </w:p>
         </w:tc>
@@ -9839,6 +9884,8 @@
           <w:szCs w:val="18"/>
         </w:rPr>
       </w:pPr>
+      <w:bookmarkStart w:id="2" w:name="_GoBack"/>
+      <w:bookmarkEnd w:id="2"/>
     </w:p>
     <w:sectPr>
       <w:pgSz w:w="12240" w:h="15840"/>
@@ -13123,7 +13170,7 @@
 </file>
 
 <file path=customXml/itemProps1.xml><?xml version="1.0" encoding="utf-8"?>
-<ds:datastoreItem xmlns:ds="http://schemas.openxmlformats.org/officeDocument/2006/customXml" ds:itemID="{6105A5B2-B8B9-4F6D-AA9E-EF702D9B7B97}">
+<ds:datastoreItem xmlns:ds="http://schemas.openxmlformats.org/officeDocument/2006/customXml" ds:itemID="{EA3D4C05-C0BA-4A72-ADD8-285715139D56}">
   <ds:schemaRefs>
     <ds:schemaRef ds:uri="http://schemas.openxmlformats.org/officeDocument/2006/bibliography"/>
   </ds:schemaRefs>

</xml_diff>